<commit_message>
c# (Examen) && flash builder
</commit_message>
<xml_diff>
--- a/Programacion multimedia y dispositivos moviles/Tema 1 Introducción a Dispositivos Móviles.docx
+++ b/Programacion multimedia y dispositivos moviles/Tema 1 Introducción a Dispositivos Móviles.docx
@@ -39,9 +39,60 @@
     <w:p>
       <w:pPr>
         <w:ind w:firstLine="384"/>
-      </w:pPr>
-      <w:r>
-        <w:t>Gracias a los avances de la tecnología, el Mark Weiser en 1991 formulo el concepto de computación ubicua, que pone al alcance de las personas el uso de la tecnología en la vida cotidiana. Para lograr este objetivo, se necesitan cumplir 4 objetivos:</w:t>
+        <w:rPr>
+          <w:b/>
+        </w:rPr>
+      </w:pPr>
+      <w:r>
+        <w:rPr>
+          <w:b/>
+        </w:rPr>
+        <w:t>Cronología</w:t>
+      </w:r>
+      <w:bookmarkStart w:id="0" w:name="_GoBack"/>
+      <w:bookmarkEnd w:id="0"/>
+      <w:r>
+        <w:rPr>
+          <w:b/>
+        </w:rPr>
+        <w:t xml:space="preserve">: </w:t>
+      </w:r>
+    </w:p>
+    <w:p>
+      <w:pPr>
+        <w:pStyle w:val="Prrafodelista"/>
+        <w:numPr>
+          <w:ilvl w:val="0"/>
+          <w:numId w:val="4"/>
+        </w:numPr>
+      </w:pPr>
+      <w:r>
+        <w:rPr>
+          <w:b/>
+        </w:rPr>
+        <w:t>1860:</w:t>
+      </w:r>
+      <w:r>
+        <w:t xml:space="preserve"> James Clerk formulo las ecuaciones de propagación de ondas </w:t>
+      </w:r>
+      <w:r>
+        <w:t>electromagnéticas.</w:t>
+      </w:r>
+    </w:p>
+    <w:p>
+      <w:pPr>
+        <w:ind w:firstLine="384"/>
+      </w:pPr>
+      <w:r>
+        <w:t xml:space="preserve">Gracias a los avances de la tecnología, el Mark </w:t>
+      </w:r>
+      <w:proofErr w:type="spellStart"/>
+      <w:r>
+        <w:t>Weiser</w:t>
+      </w:r>
+      <w:proofErr w:type="spellEnd"/>
+      <w:r>
+        <w:t xml:space="preserve"> en 1991 formulo el concepto de computación ubicua, que pone al alcance de las personas el uso de la tecnología en la vida cotidiana. Para lograr este objetivo, se necesitan cumplir 4 objetivos:</w:t>
       </w:r>
     </w:p>
     <w:p>
@@ -140,7 +191,15 @@
         <w:t xml:space="preserve"> </w:t>
       </w:r>
       <w:r>
-        <w:t>(Wireless Access Protocol): Protocolo de acceso inalámbrico.</w:t>
+        <w:t xml:space="preserve">(Wireless Access </w:t>
+      </w:r>
+      <w:proofErr w:type="spellStart"/>
+      <w:r>
+        <w:t>Protocol</w:t>
+      </w:r>
+      <w:proofErr w:type="spellEnd"/>
+      <w:r>
+        <w:t>): Protocolo de acceso inalámbrico.</w:t>
       </w:r>
     </w:p>
     <w:p>
@@ -158,7 +217,23 @@
         <w:t>UMTS</w:t>
       </w:r>
       <w:r>
-        <w:t xml:space="preserve"> (Universal Mobile Telecommunications System): Sistema universal de comunicación móvil.</w:t>
+        <w:t xml:space="preserve"> (Universal Mobile </w:t>
+      </w:r>
+      <w:proofErr w:type="spellStart"/>
+      <w:r>
+        <w:t>Telecommunications</w:t>
+      </w:r>
+      <w:proofErr w:type="spellEnd"/>
+      <w:r>
+        <w:t xml:space="preserve"> </w:t>
+      </w:r>
+      <w:proofErr w:type="spellStart"/>
+      <w:r>
+        <w:t>System</w:t>
+      </w:r>
+      <w:proofErr w:type="spellEnd"/>
+      <w:r>
+        <w:t>): Sistema universal de comunicación móvil.</w:t>
       </w:r>
     </w:p>
     <w:p>
@@ -205,8 +280,6 @@
       <w:r>
         <w:t xml:space="preserve"> Haciendo el acceso fácil y rápido.</w:t>
       </w:r>
-      <w:bookmarkStart w:id="0" w:name="_GoBack"/>
-      <w:bookmarkEnd w:id="0"/>
     </w:p>
     <w:sectPr>
       <w:pgSz w:w="11906" w:h="16838"/>
@@ -221,6 +294,119 @@
 <file path=word/numbering.xml><?xml version="1.0" encoding="utf-8"?>
 <w:numbering xmlns:wpc="http://schemas.microsoft.com/office/word/2010/wordprocessingCanvas" xmlns:cx="http://schemas.microsoft.com/office/drawing/2014/chartex" xmlns:mc="http://schemas.openxmlformats.org/markup-compatibility/2006" xmlns:o="urn:schemas-microsoft-com:office:office" xmlns:r="http://schemas.openxmlformats.org/officeDocument/2006/relationships" xmlns:m="http://schemas.openxmlformats.org/officeDocument/2006/math" xmlns:v="urn:schemas-microsoft-com:vml" xmlns:wp14="http://schemas.microsoft.com/office/word/2010/wordprocessingDrawing" xmlns:wp="http://schemas.openxmlformats.org/drawingml/2006/wordprocessingDrawing" xmlns:w10="urn:schemas-microsoft-com:office:word" xmlns:w="http://schemas.openxmlformats.org/wordprocessingml/2006/main" xmlns:w14="http://schemas.microsoft.com/office/word/2010/wordml" xmlns:w15="http://schemas.microsoft.com/office/word/2012/wordml" xmlns:w16se="http://schemas.microsoft.com/office/word/2015/wordml/symex" xmlns:wpg="http://schemas.microsoft.com/office/word/2010/wordprocessingGroup" xmlns:wpi="http://schemas.microsoft.com/office/word/2010/wordprocessingInk" xmlns:wne="http://schemas.microsoft.com/office/word/2006/wordml" xmlns:wps="http://schemas.microsoft.com/office/word/2010/wordprocessingShape" mc:Ignorable="w14 w15 w16se wp14">
   <w:abstractNum w:abstractNumId="0" w15:restartNumberingAfterBreak="0">
+    <w:nsid w:val="0E295D2F"/>
+    <w:multiLevelType w:val="hybridMultilevel"/>
+    <w:tmpl w:val="54BC073E"/>
+    <w:lvl w:ilvl="0" w:tplc="0C0A0001">
+      <w:start w:val="1"/>
+      <w:numFmt w:val="bullet"/>
+      <w:lvlText w:val=""/>
+      <w:lvlJc w:val="left"/>
+      <w:pPr>
+        <w:ind w:left="1104" w:hanging="360"/>
+      </w:pPr>
+      <w:rPr>
+        <w:rFonts w:ascii="Symbol" w:hAnsi="Symbol" w:hint="default"/>
+      </w:rPr>
+    </w:lvl>
+    <w:lvl w:ilvl="1" w:tplc="0C0A0003" w:tentative="1">
+      <w:start w:val="1"/>
+      <w:numFmt w:val="bullet"/>
+      <w:lvlText w:val="o"/>
+      <w:lvlJc w:val="left"/>
+      <w:pPr>
+        <w:ind w:left="1824" w:hanging="360"/>
+      </w:pPr>
+      <w:rPr>
+        <w:rFonts w:ascii="Courier New" w:hAnsi="Courier New" w:cs="Courier New" w:hint="default"/>
+      </w:rPr>
+    </w:lvl>
+    <w:lvl w:ilvl="2" w:tplc="0C0A0005" w:tentative="1">
+      <w:start w:val="1"/>
+      <w:numFmt w:val="bullet"/>
+      <w:lvlText w:val=""/>
+      <w:lvlJc w:val="left"/>
+      <w:pPr>
+        <w:ind w:left="2544" w:hanging="360"/>
+      </w:pPr>
+      <w:rPr>
+        <w:rFonts w:ascii="Wingdings" w:hAnsi="Wingdings" w:hint="default"/>
+      </w:rPr>
+    </w:lvl>
+    <w:lvl w:ilvl="3" w:tplc="0C0A0001" w:tentative="1">
+      <w:start w:val="1"/>
+      <w:numFmt w:val="bullet"/>
+      <w:lvlText w:val=""/>
+      <w:lvlJc w:val="left"/>
+      <w:pPr>
+        <w:ind w:left="3264" w:hanging="360"/>
+      </w:pPr>
+      <w:rPr>
+        <w:rFonts w:ascii="Symbol" w:hAnsi="Symbol" w:hint="default"/>
+      </w:rPr>
+    </w:lvl>
+    <w:lvl w:ilvl="4" w:tplc="0C0A0003" w:tentative="1">
+      <w:start w:val="1"/>
+      <w:numFmt w:val="bullet"/>
+      <w:lvlText w:val="o"/>
+      <w:lvlJc w:val="left"/>
+      <w:pPr>
+        <w:ind w:left="3984" w:hanging="360"/>
+      </w:pPr>
+      <w:rPr>
+        <w:rFonts w:ascii="Courier New" w:hAnsi="Courier New" w:cs="Courier New" w:hint="default"/>
+      </w:rPr>
+    </w:lvl>
+    <w:lvl w:ilvl="5" w:tplc="0C0A0005" w:tentative="1">
+      <w:start w:val="1"/>
+      <w:numFmt w:val="bullet"/>
+      <w:lvlText w:val=""/>
+      <w:lvlJc w:val="left"/>
+      <w:pPr>
+        <w:ind w:left="4704" w:hanging="360"/>
+      </w:pPr>
+      <w:rPr>
+        <w:rFonts w:ascii="Wingdings" w:hAnsi="Wingdings" w:hint="default"/>
+      </w:rPr>
+    </w:lvl>
+    <w:lvl w:ilvl="6" w:tplc="0C0A0001" w:tentative="1">
+      <w:start w:val="1"/>
+      <w:numFmt w:val="bullet"/>
+      <w:lvlText w:val=""/>
+      <w:lvlJc w:val="left"/>
+      <w:pPr>
+        <w:ind w:left="5424" w:hanging="360"/>
+      </w:pPr>
+      <w:rPr>
+        <w:rFonts w:ascii="Symbol" w:hAnsi="Symbol" w:hint="default"/>
+      </w:rPr>
+    </w:lvl>
+    <w:lvl w:ilvl="7" w:tplc="0C0A0003" w:tentative="1">
+      <w:start w:val="1"/>
+      <w:numFmt w:val="bullet"/>
+      <w:lvlText w:val="o"/>
+      <w:lvlJc w:val="left"/>
+      <w:pPr>
+        <w:ind w:left="6144" w:hanging="360"/>
+      </w:pPr>
+      <w:rPr>
+        <w:rFonts w:ascii="Courier New" w:hAnsi="Courier New" w:cs="Courier New" w:hint="default"/>
+      </w:rPr>
+    </w:lvl>
+    <w:lvl w:ilvl="8" w:tplc="0C0A0005" w:tentative="1">
+      <w:start w:val="1"/>
+      <w:numFmt w:val="bullet"/>
+      <w:lvlText w:val=""/>
+      <w:lvlJc w:val="left"/>
+      <w:pPr>
+        <w:ind w:left="6864" w:hanging="360"/>
+      </w:pPr>
+      <w:rPr>
+        <w:rFonts w:ascii="Wingdings" w:hAnsi="Wingdings" w:hint="default"/>
+      </w:rPr>
+    </w:lvl>
+  </w:abstractNum>
+  <w:abstractNum w:abstractNumId="1" w15:restartNumberingAfterBreak="0">
     <w:nsid w:val="18C022FF"/>
     <w:multiLevelType w:val="multilevel"/>
     <w:tmpl w:val="8C38E6C2"/>
@@ -333,7 +519,7 @@
       </w:rPr>
     </w:lvl>
   </w:abstractNum>
-  <w:abstractNum w:abstractNumId="1" w15:restartNumberingAfterBreak="0">
+  <w:abstractNum w:abstractNumId="2" w15:restartNumberingAfterBreak="0">
     <w:nsid w:val="3A993187"/>
     <w:multiLevelType w:val="hybridMultilevel"/>
     <w:tmpl w:val="C3844F98"/>
@@ -422,7 +608,7 @@
       </w:pPr>
     </w:lvl>
   </w:abstractNum>
-  <w:abstractNum w:abstractNumId="2" w15:restartNumberingAfterBreak="0">
+  <w:abstractNum w:abstractNumId="3" w15:restartNumberingAfterBreak="0">
     <w:nsid w:val="750646C4"/>
     <w:multiLevelType w:val="hybridMultilevel"/>
     <w:tmpl w:val="53EACB92"/>
@@ -536,13 +722,16 @@
     </w:lvl>
   </w:abstractNum>
   <w:num w:numId="1">
-    <w:abstractNumId w:val="0"/>
+    <w:abstractNumId w:val="1"/>
   </w:num>
   <w:num w:numId="2">
+    <w:abstractNumId w:val="3"/>
+  </w:num>
+  <w:num w:numId="3">
     <w:abstractNumId w:val="2"/>
   </w:num>
-  <w:num w:numId="3">
-    <w:abstractNumId w:val="1"/>
+  <w:num w:numId="4">
+    <w:abstractNumId w:val="0"/>
   </w:num>
 </w:numbering>
 </file>

</xml_diff>